<commit_message>
Did report and cool stufff cause yeah
</commit_message>
<xml_diff>
--- a/AppDev2Report.docx
+++ b/AppDev2Report.docx
@@ -10,6 +10,7 @@
           <w:docPartUnique/>
         </w:docPartObj>
       </w:sdtPr>
+      <w:sdtEndPr/>
       <w:sdtContent>
         <w:p>
           <w:r>
@@ -132,6 +133,7 @@
                                     <w:dataBinding w:prefixMappings="xmlns:ns0='http://purl.org/dc/elements/1.1/' xmlns:ns1='http://schemas.openxmlformats.org/package/2006/metadata/core-properties' " w:xpath="/ns1:coreProperties[1]/ns0:creator[1]" w:storeItemID="{6C3C8BC8-F283-45AE-878A-BAB7291924A1}"/>
                                     <w:text/>
                                   </w:sdtPr>
+                                  <w:sdtEndPr/>
                                   <w:sdtContent>
                                     <w:p>
                                       <w:pPr>
@@ -180,6 +182,7 @@
                                       <w:dataBinding w:prefixMappings="xmlns:ns0='http://schemas.openxmlformats.org/officeDocument/2006/extended-properties' " w:xpath="/ns0:Properties[1]/ns0:Company[1]" w:storeItemID="{6668398D-A668-4E3E-A5EB-62B293D839F1}"/>
                                       <w:text/>
                                     </w:sdtPr>
+                                    <w:sdtEndPr/>
                                     <w:sdtContent>
                                       <w:r>
                                         <w:rPr>
@@ -241,8 +244,10 @@
                             </wps:style>
                             <wps:txbx>
                               <w:txbxContent>
-                                <w:sdt>
-                                  <w:sdtPr>
+                                <w:p>
+                                  <w:pPr>
+                                    <w:pStyle w:val="NoSpacing"/>
+                                    <w:jc w:val="center"/>
                                     <w:rPr>
                                       <w:rFonts w:asciiTheme="majorHAnsi" w:eastAsiaTheme="majorEastAsia" w:hAnsiTheme="majorHAnsi" w:cstheme="majorBidi"/>
                                       <w:caps/>
@@ -250,25 +255,24 @@
                                       <w:sz w:val="72"/>
                                       <w:szCs w:val="72"/>
                                     </w:rPr>
-                                    <w:alias w:val="Title"/>
-                                    <w:tag w:val=""/>
-                                    <w:id w:val="-9991715"/>
-                                    <w:dataBinding w:prefixMappings="xmlns:ns0='http://purl.org/dc/elements/1.1/' xmlns:ns1='http://schemas.openxmlformats.org/package/2006/metadata/core-properties' " w:xpath="/ns1:coreProperties[1]/ns0:title[1]" w:storeItemID="{6C3C8BC8-F283-45AE-878A-BAB7291924A1}"/>
-                                    <w:text/>
-                                  </w:sdtPr>
-                                  <w:sdtContent>
-                                    <w:p>
-                                      <w:pPr>
-                                        <w:pStyle w:val="NoSpacing"/>
-                                        <w:jc w:val="center"/>
-                                        <w:rPr>
-                                          <w:rFonts w:asciiTheme="majorHAnsi" w:eastAsiaTheme="majorEastAsia" w:hAnsiTheme="majorHAnsi" w:cstheme="majorBidi"/>
-                                          <w:caps/>
-                                          <w:color w:val="5B9BD5" w:themeColor="accent1"/>
-                                          <w:sz w:val="72"/>
-                                          <w:szCs w:val="72"/>
-                                        </w:rPr>
-                                      </w:pPr>
+                                  </w:pPr>
+                                  <w:sdt>
+                                    <w:sdtPr>
+                                      <w:rPr>
+                                        <w:rFonts w:asciiTheme="majorHAnsi" w:eastAsiaTheme="majorEastAsia" w:hAnsiTheme="majorHAnsi" w:cstheme="majorBidi"/>
+                                        <w:caps/>
+                                        <w:color w:val="5B9BD5" w:themeColor="accent1"/>
+                                        <w:sz w:val="72"/>
+                                        <w:szCs w:val="72"/>
+                                      </w:rPr>
+                                      <w:alias w:val="Title"/>
+                                      <w:tag w:val=""/>
+                                      <w:id w:val="-9991715"/>
+                                      <w:dataBinding w:prefixMappings="xmlns:ns0='http://purl.org/dc/elements/1.1/' xmlns:ns1='http://schemas.openxmlformats.org/package/2006/metadata/core-properties' " w:xpath="/ns1:coreProperties[1]/ns0:title[1]" w:storeItemID="{6C3C8BC8-F283-45AE-878A-BAB7291924A1}"/>
+                                      <w:text/>
+                                    </w:sdtPr>
+                                    <w:sdtEndPr/>
+                                    <w:sdtContent>
                                       <w:r>
                                         <w:rPr>
                                           <w:rFonts w:asciiTheme="majorHAnsi" w:eastAsiaTheme="majorEastAsia" w:hAnsiTheme="majorHAnsi" w:cstheme="majorBidi"/>
@@ -279,9 +283,19 @@
                                         </w:rPr>
                                         <w:t>App Dev 2</w:t>
                                       </w:r>
-                                    </w:p>
-                                  </w:sdtContent>
-                                </w:sdt>
+                                    </w:sdtContent>
+                                  </w:sdt>
+                                  <w:r>
+                                    <w:rPr>
+                                      <w:rFonts w:asciiTheme="majorHAnsi" w:eastAsiaTheme="majorEastAsia" w:hAnsiTheme="majorHAnsi" w:cstheme="majorBidi"/>
+                                      <w:caps/>
+                                      <w:color w:val="5B9BD5" w:themeColor="accent1"/>
+                                      <w:sz w:val="72"/>
+                                      <w:szCs w:val="72"/>
+                                    </w:rPr>
+                                    <w:t xml:space="preserve"> (Free Late)</w:t>
+                                  </w:r>
+                                </w:p>
                               </w:txbxContent>
                             </wps:txbx>
                             <wps:bodyPr rot="0" spcFirstLastPara="0" vertOverflow="overflow" horzOverflow="overflow" vert="horz" wrap="square" lIns="457200" tIns="91440" rIns="457200" bIns="91440" numCol="1" spcCol="0" rtlCol="0" fromWordArt="0" anchor="ctr" anchorCtr="0" forceAA="0" compatLnSpc="1">
@@ -321,6 +335,7 @@
                               <w:dataBinding w:prefixMappings="xmlns:ns0='http://purl.org/dc/elements/1.1/' xmlns:ns1='http://schemas.openxmlformats.org/package/2006/metadata/core-properties' " w:xpath="/ns1:coreProperties[1]/ns0:creator[1]" w:storeItemID="{6C3C8BC8-F283-45AE-878A-BAB7291924A1}"/>
                               <w:text/>
                             </w:sdtPr>
+                            <w:sdtEndPr/>
                             <w:sdtContent>
                               <w:p>
                                 <w:pPr>
@@ -369,6 +384,7 @@
                                 <w:dataBinding w:prefixMappings="xmlns:ns0='http://schemas.openxmlformats.org/officeDocument/2006/extended-properties' " w:xpath="/ns0:Properties[1]/ns0:Company[1]" w:storeItemID="{6668398D-A668-4E3E-A5EB-62B293D839F1}"/>
                                 <w:text/>
                               </w:sdtPr>
+                              <w:sdtEndPr/>
                               <w:sdtContent>
                                 <w:r>
                                   <w:rPr>
@@ -396,8 +412,10 @@
                     <v:shape id="Text Box 196" o:spid="_x0000_s1029" type="#_x0000_t202" style="position:absolute;left:68;top:13716;width:68580;height:27227;visibility:visible;mso-wrap-style:square;v-text-anchor:middle" o:gfxdata="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" fillcolor="white [3212]" stroked="f" strokeweight=".5pt">
                       <v:textbox inset="36pt,7.2pt,36pt,7.2pt">
                         <w:txbxContent>
-                          <w:sdt>
-                            <w:sdtPr>
+                          <w:p>
+                            <w:pPr>
+                              <w:pStyle w:val="NoSpacing"/>
+                              <w:jc w:val="center"/>
                               <w:rPr>
                                 <w:rFonts w:asciiTheme="majorHAnsi" w:eastAsiaTheme="majorEastAsia" w:hAnsiTheme="majorHAnsi" w:cstheme="majorBidi"/>
                                 <w:caps/>
@@ -405,25 +423,24 @@
                                 <w:sz w:val="72"/>
                                 <w:szCs w:val="72"/>
                               </w:rPr>
-                              <w:alias w:val="Title"/>
-                              <w:tag w:val=""/>
-                              <w:id w:val="-9991715"/>
-                              <w:dataBinding w:prefixMappings="xmlns:ns0='http://purl.org/dc/elements/1.1/' xmlns:ns1='http://schemas.openxmlformats.org/package/2006/metadata/core-properties' " w:xpath="/ns1:coreProperties[1]/ns0:title[1]" w:storeItemID="{6C3C8BC8-F283-45AE-878A-BAB7291924A1}"/>
-                              <w:text/>
-                            </w:sdtPr>
-                            <w:sdtContent>
-                              <w:p>
-                                <w:pPr>
-                                  <w:pStyle w:val="NoSpacing"/>
-                                  <w:jc w:val="center"/>
-                                  <w:rPr>
-                                    <w:rFonts w:asciiTheme="majorHAnsi" w:eastAsiaTheme="majorEastAsia" w:hAnsiTheme="majorHAnsi" w:cstheme="majorBidi"/>
-                                    <w:caps/>
-                                    <w:color w:val="5B9BD5" w:themeColor="accent1"/>
-                                    <w:sz w:val="72"/>
-                                    <w:szCs w:val="72"/>
-                                  </w:rPr>
-                                </w:pPr>
+                            </w:pPr>
+                            <w:sdt>
+                              <w:sdtPr>
+                                <w:rPr>
+                                  <w:rFonts w:asciiTheme="majorHAnsi" w:eastAsiaTheme="majorEastAsia" w:hAnsiTheme="majorHAnsi" w:cstheme="majorBidi"/>
+                                  <w:caps/>
+                                  <w:color w:val="5B9BD5" w:themeColor="accent1"/>
+                                  <w:sz w:val="72"/>
+                                  <w:szCs w:val="72"/>
+                                </w:rPr>
+                                <w:alias w:val="Title"/>
+                                <w:tag w:val=""/>
+                                <w:id w:val="-9991715"/>
+                                <w:dataBinding w:prefixMappings="xmlns:ns0='http://purl.org/dc/elements/1.1/' xmlns:ns1='http://schemas.openxmlformats.org/package/2006/metadata/core-properties' " w:xpath="/ns1:coreProperties[1]/ns0:title[1]" w:storeItemID="{6C3C8BC8-F283-45AE-878A-BAB7291924A1}"/>
+                                <w:text/>
+                              </w:sdtPr>
+                              <w:sdtEndPr/>
+                              <w:sdtContent>
                                 <w:r>
                                   <w:rPr>
                                     <w:rFonts w:asciiTheme="majorHAnsi" w:eastAsiaTheme="majorEastAsia" w:hAnsiTheme="majorHAnsi" w:cstheme="majorBidi"/>
@@ -434,9 +451,19 @@
                                   </w:rPr>
                                   <w:t>App Dev 2</w:t>
                                 </w:r>
-                              </w:p>
-                            </w:sdtContent>
-                          </w:sdt>
+                              </w:sdtContent>
+                            </w:sdt>
+                            <w:r>
+                              <w:rPr>
+                                <w:rFonts w:asciiTheme="majorHAnsi" w:eastAsiaTheme="majorEastAsia" w:hAnsiTheme="majorHAnsi" w:cstheme="majorBidi"/>
+                                <w:caps/>
+                                <w:color w:val="5B9BD5" w:themeColor="accent1"/>
+                                <w:sz w:val="72"/>
+                                <w:szCs w:val="72"/>
+                              </w:rPr>
+                              <w:t xml:space="preserve"> (Free Late)</w:t>
+                            </w:r>
+                          </w:p>
                         </w:txbxContent>
                       </v:textbox>
                     </v:shape>
@@ -479,10 +506,36 @@
           <w:b/>
           <w:i/>
         </w:rPr>
-        <w:t>Who Did What</w:t>
-      </w:r>
-      <w:r>
-        <w:t xml:space="preserve">: See </w:t>
+        <w:t xml:space="preserve">Who Did </w:t>
+      </w:r>
+      <w:proofErr w:type="gramStart"/>
+      <w:r>
+        <w:rPr>
+          <w:b/>
+          <w:i/>
+        </w:rPr>
+        <w:t>What</w:t>
+      </w:r>
+      <w:r>
+        <w:rPr>
+          <w:b/>
+          <w:i/>
+        </w:rPr>
+        <w:t>/</w:t>
+      </w:r>
+      <w:proofErr w:type="gramEnd"/>
+      <w:r>
+        <w:rPr>
+          <w:b/>
+          <w:i/>
+        </w:rPr>
+        <w:t>Features</w:t>
+      </w:r>
+      <w:r>
+        <w:t xml:space="preserve">: </w:t>
+      </w:r>
+      <w:r>
+        <w:t xml:space="preserve">See </w:t>
       </w:r>
       <w:proofErr w:type="spellStart"/>
       <w:r>
@@ -490,18 +543,31 @@
       </w:r>
       <w:proofErr w:type="spellEnd"/>
       <w:r>
-        <w:t xml:space="preserve"> Log at the end of this </w:t>
-      </w:r>
-      <w:proofErr w:type="gramStart"/>
-      <w:r>
-        <w:t>report.</w:t>
-      </w:r>
-      <w:proofErr w:type="gramEnd"/>
-      <w:r>
-        <w:t xml:space="preserve"> </w:t>
+        <w:t xml:space="preserve"> log below for who did what. For features we did everything for steps 1-4 of Option 1 along with #3 of Option 2 for the extra credit. We also added the drop down to get the optional +3 for entering song leader name via a </w:t>
+      </w:r>
+      <w:proofErr w:type="spellStart"/>
+      <w:r>
+        <w:t>dropbox</w:t>
+      </w:r>
+      <w:proofErr w:type="spellEnd"/>
+      <w:r>
+        <w:t>. We also added a bonus feature which lets the user either “</w:t>
+      </w:r>
+      <w:proofErr w:type="spellStart"/>
+      <w:r>
+        <w:t>quickconnect</w:t>
+      </w:r>
+      <w:proofErr w:type="spellEnd"/>
+      <w:r>
+        <w:t>” to either of our databases or they can enter info to connect to a database of their choice.</w:t>
       </w:r>
     </w:p>
     <w:p>
+      <w:pPr>
+        <w:rPr>
+          <w:rStyle w:val="Hyperlink"/>
+        </w:rPr>
+      </w:pPr>
       <w:r>
         <w:t xml:space="preserve">Our </w:t>
       </w:r>
@@ -525,6 +591,54 @@
     <w:p>
       <w:r>
         <w:rPr>
+          <w:noProof/>
+        </w:rPr>
+        <w:drawing>
+          <wp:inline distT="0" distB="0" distL="0" distR="0">
+            <wp:extent cx="5943600" cy="5215890"/>
+            <wp:effectExtent l="0" t="0" r="0" b="3810"/>
+            <wp:docPr id="1" name="Picture 1"/>
+            <wp:cNvGraphicFramePr>
+              <a:graphicFrameLocks xmlns:a="http://schemas.openxmlformats.org/drawingml/2006/main" noChangeAspect="1"/>
+            </wp:cNvGraphicFramePr>
+            <a:graphic xmlns:a="http://schemas.openxmlformats.org/drawingml/2006/main">
+              <a:graphicData uri="http://schemas.openxmlformats.org/drawingml/2006/picture">
+                <pic:pic xmlns:pic="http://schemas.openxmlformats.org/drawingml/2006/picture">
+                  <pic:nvPicPr>
+                    <pic:cNvPr id="1" name="whodidwhat.PNG"/>
+                    <pic:cNvPicPr/>
+                  </pic:nvPicPr>
+                  <pic:blipFill>
+                    <a:blip r:embed="rId5">
+                      <a:extLst>
+                        <a:ext uri="{28A0092B-C50C-407E-A947-70E740481C1C}">
+                          <a14:useLocalDpi xmlns:a14="http://schemas.microsoft.com/office/drawing/2010/main" val="0"/>
+                        </a:ext>
+                      </a:extLst>
+                    </a:blip>
+                    <a:stretch>
+                      <a:fillRect/>
+                    </a:stretch>
+                  </pic:blipFill>
+                  <pic:spPr>
+                    <a:xfrm>
+                      <a:off x="0" y="0"/>
+                      <a:ext cx="5943600" cy="5215890"/>
+                    </a:xfrm>
+                    <a:prstGeom prst="rect">
+                      <a:avLst/>
+                    </a:prstGeom>
+                  </pic:spPr>
+                </pic:pic>
+              </a:graphicData>
+            </a:graphic>
+          </wp:inline>
+        </w:drawing>
+      </w:r>
+    </w:p>
+    <w:p>
+      <w:r>
+        <w:rPr>
           <w:b/>
           <w:i/>
         </w:rPr>
@@ -539,13 +653,176 @@
       </w:r>
       <w:r>
         <w:t>We aren’t aware of any bugs. That said, for the extra credit, we went with the +8 option for option #3 and left out the “Theme” field in the view.</w:t>
+      </w:r>
+    </w:p>
+    <w:p/>
+    <w:p/>
+    <w:p/>
+    <w:p>
+      <w:pPr>
+        <w:rPr>
+          <w:b/>
+          <w:i/>
+        </w:rPr>
+      </w:pPr>
+      <w:r>
+        <w:rPr>
+          <w:b/>
+          <w:i/>
+        </w:rPr>
+        <w:lastRenderedPageBreak/>
+        <w:t>Instructions:</w:t>
+      </w:r>
+    </w:p>
+    <w:p>
+      <w:pPr>
+        <w:rPr>
+          <w:b/>
+          <w:i/>
+        </w:rPr>
+      </w:pPr>
+      <w:r>
+        <w:rPr>
+          <w:b/>
+          <w:i/>
+        </w:rPr>
+        <w:t>Please see the following hyperlink for a step-by-step picture guide on how to use this program.</w:t>
+      </w:r>
+    </w:p>
+    <w:p>
+      <w:pPr>
+        <w:rPr>
+          <w:i/>
+        </w:rPr>
+      </w:pPr>
+      <w:hyperlink r:id="rId6" w:history="1">
+        <w:r>
+          <w:rPr>
+            <w:rStyle w:val="Hyperlink"/>
+            <w:i/>
+          </w:rPr>
+          <w:t>HowTo.mht</w:t>
+        </w:r>
+      </w:hyperlink>
+    </w:p>
+    <w:p>
+      <w:pPr>
+        <w:rPr>
+          <w:b/>
+          <w:i/>
+        </w:rPr>
+      </w:pPr>
+      <w:r>
+        <w:rPr>
+          <w:b/>
+          <w:i/>
+        </w:rPr>
+        <w:t>Our SQL Statements</w:t>
+      </w:r>
+    </w:p>
+    <w:p>
+      <w:r>
+        <w:rPr>
+          <w:noProof/>
+        </w:rPr>
+        <w:drawing>
+          <wp:inline distT="0" distB="0" distL="0" distR="0">
+            <wp:extent cx="5925377" cy="2095792"/>
+            <wp:effectExtent l="0" t="0" r="0" b="0"/>
+            <wp:docPr id="2" name="Picture 2"/>
+            <wp:cNvGraphicFramePr>
+              <a:graphicFrameLocks xmlns:a="http://schemas.openxmlformats.org/drawingml/2006/main" noChangeAspect="1"/>
+            </wp:cNvGraphicFramePr>
+            <a:graphic xmlns:a="http://schemas.openxmlformats.org/drawingml/2006/main">
+              <a:graphicData uri="http://schemas.openxmlformats.org/drawingml/2006/picture">
+                <pic:pic xmlns:pic="http://schemas.openxmlformats.org/drawingml/2006/picture">
+                  <pic:nvPicPr>
+                    <pic:cNvPr id="2" name="CreateView.PNG"/>
+                    <pic:cNvPicPr/>
+                  </pic:nvPicPr>
+                  <pic:blipFill>
+                    <a:blip r:embed="rId7">
+                      <a:extLst>
+                        <a:ext uri="{28A0092B-C50C-407E-A947-70E740481C1C}">
+                          <a14:useLocalDpi xmlns:a14="http://schemas.microsoft.com/office/drawing/2010/main" val="0"/>
+                        </a:ext>
+                      </a:extLst>
+                    </a:blip>
+                    <a:stretch>
+                      <a:fillRect/>
+                    </a:stretch>
+                  </pic:blipFill>
+                  <pic:spPr>
+                    <a:xfrm>
+                      <a:off x="0" y="0"/>
+                      <a:ext cx="5925377" cy="2095792"/>
+                    </a:xfrm>
+                    <a:prstGeom prst="rect">
+                      <a:avLst/>
+                    </a:prstGeom>
+                  </pic:spPr>
+                </pic:pic>
+              </a:graphicData>
+            </a:graphic>
+          </wp:inline>
+        </w:drawing>
+      </w:r>
+    </w:p>
+    <w:p>
+      <w:pPr>
+        <w:jc w:val="center"/>
+      </w:pPr>
+      <w:r>
+        <w:rPr>
+          <w:noProof/>
+        </w:rPr>
+        <w:drawing>
+          <wp:inline distT="0" distB="0" distL="0" distR="0">
+            <wp:extent cx="3905795" cy="1247949"/>
+            <wp:effectExtent l="0" t="0" r="0" b="9525"/>
+            <wp:docPr id="3" name="Picture 3"/>
+            <wp:cNvGraphicFramePr>
+              <a:graphicFrameLocks xmlns:a="http://schemas.openxmlformats.org/drawingml/2006/main" noChangeAspect="1"/>
+            </wp:cNvGraphicFramePr>
+            <a:graphic xmlns:a="http://schemas.openxmlformats.org/drawingml/2006/main">
+              <a:graphicData uri="http://schemas.openxmlformats.org/drawingml/2006/picture">
+                <pic:pic xmlns:pic="http://schemas.openxmlformats.org/drawingml/2006/picture">
+                  <pic:nvPicPr>
+                    <pic:cNvPr id="3" name="CreateProc.PNG"/>
+                    <pic:cNvPicPr/>
+                  </pic:nvPicPr>
+                  <pic:blipFill>
+                    <a:blip r:embed="rId8">
+                      <a:extLst>
+                        <a:ext uri="{28A0092B-C50C-407E-A947-70E740481C1C}">
+                          <a14:useLocalDpi xmlns:a14="http://schemas.microsoft.com/office/drawing/2010/main" val="0"/>
+                        </a:ext>
+                      </a:extLst>
+                    </a:blip>
+                    <a:stretch>
+                      <a:fillRect/>
+                    </a:stretch>
+                  </pic:blipFill>
+                  <pic:spPr>
+                    <a:xfrm>
+                      <a:off x="0" y="0"/>
+                      <a:ext cx="3905795" cy="1247949"/>
+                    </a:xfrm>
+                    <a:prstGeom prst="rect">
+                      <a:avLst/>
+                    </a:prstGeom>
+                  </pic:spPr>
+                </pic:pic>
+              </a:graphicData>
+            </a:graphic>
+          </wp:inline>
+        </w:drawing>
       </w:r>
     </w:p>
     <w:p>
       <w:bookmarkStart w:id="0" w:name="_GoBack"/>
       <w:bookmarkEnd w:id="0"/>
     </w:p>
-    <w:p/>
     <w:sectPr>
       <w:pgSz w:w="12240" w:h="15840"/>
       <w:pgMar w:top="1440" w:right="1440" w:bottom="1440" w:left="1440" w:header="720" w:footer="720" w:gutter="0"/>
@@ -1016,526 +1293,6 @@
 </w:styles>
 </file>
 
-<file path=word/glossary/document.xml><?xml version="1.0" encoding="utf-8"?>
-<w:glossaryDocument xmlns:wpc="http://schemas.microsoft.com/office/word/2010/wordprocessingCanvas" xmlns:mc="http://schemas.openxmlformats.org/markup-compatibility/2006" xmlns:o="urn:schemas-microsoft-com:office:office" xmlns:r="http://schemas.openxmlformats.org/officeDocument/2006/relationships" xmlns:m="http://schemas.openxmlformats.org/officeDocument/2006/math" xmlns:v="urn:schemas-microsoft-com:vml" xmlns:wp14="http://schemas.microsoft.com/office/word/2010/wordprocessingDrawing" xmlns:wp="http://schemas.openxmlformats.org/drawingml/2006/wordprocessingDrawing" xmlns:w10="urn:schemas-microsoft-com:office:word" xmlns:w="http://schemas.openxmlformats.org/wordprocessingml/2006/main" xmlns:w14="http://schemas.microsoft.com/office/word/2010/wordml" xmlns:w15="http://schemas.microsoft.com/office/word/2012/wordml" xmlns:wpg="http://schemas.microsoft.com/office/word/2010/wordprocessingGroup" xmlns:wpi="http://schemas.microsoft.com/office/word/2010/wordprocessingInk" xmlns:wne="http://schemas.microsoft.com/office/word/2006/wordml" xmlns:wps="http://schemas.microsoft.com/office/word/2010/wordprocessingShape" mc:Ignorable="w14 w15 wp14"/>
-</file>
-
-<file path=word/glossary/fontTable.xml><?xml version="1.0" encoding="utf-8"?>
-<w:fonts xmlns:mc="http://schemas.openxmlformats.org/markup-compatibility/2006" xmlns:r="http://schemas.openxmlformats.org/officeDocument/2006/relationships" xmlns:w="http://schemas.openxmlformats.org/wordprocessingml/2006/main" xmlns:w14="http://schemas.microsoft.com/office/word/2010/wordml" xmlns:w15="http://schemas.microsoft.com/office/word/2012/wordml" mc:Ignorable="w14 w15">
-  <w:font w:name="Calibri">
-    <w:panose1 w:val="020F0502020204030204"/>
-    <w:charset w:val="00"/>
-    <w:family w:val="swiss"/>
-    <w:pitch w:val="variable"/>
-    <w:sig w:usb0="E00002FF" w:usb1="4000ACFF" w:usb2="00000001" w:usb3="00000000" w:csb0="0000019F" w:csb1="00000000"/>
-  </w:font>
-  <w:font w:name="Times New Roman">
-    <w:panose1 w:val="02020603050405020304"/>
-    <w:charset w:val="00"/>
-    <w:family w:val="roman"/>
-    <w:pitch w:val="variable"/>
-    <w:sig w:usb0="E0002AFF" w:usb1="C0007843" w:usb2="00000009" w:usb3="00000000" w:csb0="000001FF" w:csb1="00000000"/>
-  </w:font>
-  <w:font w:name="Calibri Light">
-    <w:panose1 w:val="020F0302020204030204"/>
-    <w:charset w:val="00"/>
-    <w:family w:val="swiss"/>
-    <w:pitch w:val="variable"/>
-    <w:sig w:usb0="A00002EF" w:usb1="4000207B" w:usb2="00000000" w:usb3="00000000" w:csb0="0000019F" w:csb1="00000000"/>
-  </w:font>
-</w:fonts>
-</file>
-
-<file path=word/glossary/settings.xml><?xml version="1.0" encoding="utf-8"?>
-<w:settings xmlns:mc="http://schemas.openxmlformats.org/markup-compatibility/2006" xmlns:o="urn:schemas-microsoft-com:office:office" xmlns:r="http://schemas.openxmlformats.org/officeDocument/2006/relationships" xmlns:m="http://schemas.openxmlformats.org/officeDocument/2006/math" xmlns:v="urn:schemas-microsoft-com:vml" xmlns:w10="urn:schemas-microsoft-com:office:word" xmlns:w="http://schemas.openxmlformats.org/wordprocessingml/2006/main" xmlns:w14="http://schemas.microsoft.com/office/word/2010/wordml" xmlns:w15="http://schemas.microsoft.com/office/word/2012/wordml" xmlns:sl="http://schemas.openxmlformats.org/schemaLibrary/2006/main" mc:Ignorable="w14 w15">
-  <w:view w:val="normal"/>
-  <w:defaultTabStop w:val="720"/>
-  <w:characterSpacingControl w:val="doNotCompress"/>
-  <w:compat>
-    <w:useFELayout/>
-    <w:compatSetting w:name="compatibilityMode" w:uri="http://schemas.microsoft.com/office/word" w:val="15"/>
-    <w:compatSetting w:name="overrideTableStyleFontSizeAndJustification" w:uri="http://schemas.microsoft.com/office/word" w:val="1"/>
-    <w:compatSetting w:name="enableOpenTypeFeatures" w:uri="http://schemas.microsoft.com/office/word" w:val="1"/>
-    <w:compatSetting w:name="doNotFlipMirrorIndents" w:uri="http://schemas.microsoft.com/office/word" w:val="1"/>
-    <w:compatSetting w:name="differentiateMultirowTableHeaders" w:uri="http://schemas.microsoft.com/office/word" w:val="1"/>
-  </w:compat>
-  <w:rsids>
-    <w:rsidRoot w:val="009B07DD"/>
-    <w:rsid w:val="004F7D5E"/>
-    <w:rsid w:val="009B07DD"/>
-  </w:rsids>
-  <m:mathPr>
-    <m:mathFont m:val="Cambria Math"/>
-    <m:brkBin m:val="before"/>
-    <m:brkBinSub m:val="--"/>
-    <m:smallFrac m:val="0"/>
-    <m:dispDef/>
-    <m:lMargin m:val="0"/>
-    <m:rMargin m:val="0"/>
-    <m:defJc m:val="centerGroup"/>
-    <m:wrapIndent m:val="1440"/>
-    <m:intLim m:val="subSup"/>
-    <m:naryLim m:val="undOvr"/>
-  </m:mathPr>
-  <w:themeFontLang w:val="en-US"/>
-  <w:clrSchemeMapping w:bg1="light1" w:t1="dark1" w:bg2="light2" w:t2="dark2" w:accent1="accent1" w:accent2="accent2" w:accent3="accent3" w:accent4="accent4" w:accent5="accent5" w:accent6="accent6" w:hyperlink="hyperlink" w:followedHyperlink="followedHyperlink"/>
-  <w:decimalSymbol w:val="."/>
-  <w:listSeparator w:val=","/>
-  <w15:chartTrackingRefBased/>
-</w:settings>
-</file>
-
-<file path=word/glossary/styles.xml><?xml version="1.0" encoding="utf-8"?>
-<w:styles xmlns:mc="http://schemas.openxmlformats.org/markup-compatibility/2006" xmlns:r="http://schemas.openxmlformats.org/officeDocument/2006/relationships" xmlns:w="http://schemas.openxmlformats.org/wordprocessingml/2006/main" xmlns:w14="http://schemas.microsoft.com/office/word/2010/wordml" xmlns:w15="http://schemas.microsoft.com/office/word/2012/wordml" mc:Ignorable="w14 w15">
-  <w:docDefaults>
-    <w:rPrDefault>
-      <w:rPr>
-        <w:rFonts w:asciiTheme="minorHAnsi" w:eastAsiaTheme="minorEastAsia" w:hAnsiTheme="minorHAnsi" w:cstheme="minorBidi"/>
-        <w:sz w:val="22"/>
-        <w:szCs w:val="22"/>
-        <w:lang w:val="en-US" w:eastAsia="en-US" w:bidi="ar-SA"/>
-      </w:rPr>
-    </w:rPrDefault>
-    <w:pPrDefault>
-      <w:pPr>
-        <w:spacing w:after="160" w:line="259" w:lineRule="auto"/>
-      </w:pPr>
-    </w:pPrDefault>
-  </w:docDefaults>
-  <w:latentStyles w:defLockedState="0" w:defUIPriority="99" w:defSemiHidden="0" w:defUnhideWhenUsed="0" w:defQFormat="0" w:count="371">
-    <w:lsdException w:name="Normal" w:uiPriority="0" w:qFormat="1"/>
-    <w:lsdException w:name="heading 1" w:uiPriority="9" w:qFormat="1"/>
-    <w:lsdException w:name="heading 2" w:semiHidden="1" w:uiPriority="9" w:unhideWhenUsed="1" w:qFormat="1"/>
-    <w:lsdException w:name="heading 3" w:semiHidden="1" w:uiPriority="9" w:unhideWhenUsed="1" w:qFormat="1"/>
-    <w:lsdException w:name="heading 4" w:semiHidden="1" w:uiPriority="9" w:unhideWhenUsed="1" w:qFormat="1"/>
-    <w:lsdException w:name="heading 5" w:semiHidden="1" w:uiPriority="9" w:unhideWhenUsed="1" w:qFormat="1"/>
-    <w:lsdException w:name="heading 6" w:semiHidden="1" w:uiPriority="9" w:unhideWhenUsed="1" w:qFormat="1"/>
-    <w:lsdException w:name="heading 7" w:semiHidden="1" w:uiPriority="9" w:unhideWhenUsed="1" w:qFormat="1"/>
-    <w:lsdException w:name="heading 8" w:semiHidden="1" w:uiPriority="9" w:unhideWhenUsed="1" w:qFormat="1"/>
-    <w:lsdException w:name="heading 9" w:semiHidden="1" w:uiPriority="9" w:unhideWhenUsed="1" w:qFormat="1"/>
-    <w:lsdException w:name="index 1" w:semiHidden="1" w:unhideWhenUsed="1"/>
-    <w:lsdException w:name="index 2" w:semiHidden="1" w:unhideWhenUsed="1"/>
-    <w:lsdException w:name="index 3" w:semiHidden="1" w:unhideWhenUsed="1"/>
-    <w:lsdException w:name="index 4" w:semiHidden="1" w:unhideWhenUsed="1"/>
-    <w:lsdException w:name="index 5" w:semiHidden="1" w:unhideWhenUsed="1"/>
-    <w:lsdException w:name="index 6" w:semiHidden="1" w:unhideWhenUsed="1"/>
-    <w:lsdException w:name="index 7" w:semiHidden="1" w:unhideWhenUsed="1"/>
-    <w:lsdException w:name="index 8" w:semiHidden="1" w:unhideWhenUsed="1"/>
-    <w:lsdException w:name="index 9" w:semiHidden="1" w:unhideWhenUsed="1"/>
-    <w:lsdException w:name="toc 1" w:semiHidden="1" w:uiPriority="39" w:unhideWhenUsed="1"/>
-    <w:lsdException w:name="toc 2" w:semiHidden="1" w:uiPriority="39" w:unhideWhenUsed="1"/>
-    <w:lsdException w:name="toc 3" w:semiHidden="1" w:uiPriority="39" w:unhideWhenUsed="1"/>
-    <w:lsdException w:name="toc 4" w:semiHidden="1" w:uiPriority="39" w:unhideWhenUsed="1"/>
-    <w:lsdException w:name="toc 5" w:semiHidden="1" w:uiPriority="39" w:unhideWhenUsed="1"/>
-    <w:lsdException w:name="toc 6" w:semiHidden="1" w:uiPriority="39" w:unhideWhenUsed="1"/>
-    <w:lsdException w:name="toc 7" w:semiHidden="1" w:uiPriority="39" w:unhideWhenUsed="1"/>
-    <w:lsdException w:name="toc 8" w:semiHidden="1" w:uiPriority="39" w:unhideWhenUsed="1"/>
-    <w:lsdException w:name="toc 9" w:semiHidden="1" w:uiPriority="39" w:unhideWhenUsed="1"/>
-    <w:lsdException w:name="Normal Indent" w:semiHidden="1" w:unhideWhenUsed="1"/>
-    <w:lsdException w:name="footnote text" w:semiHidden="1" w:unhideWhenUsed="1"/>
-    <w:lsdException w:name="annotation text" w:semiHidden="1" w:unhideWhenUsed="1"/>
-    <w:lsdException w:name="header" w:semiHidden="1" w:unhideWhenUsed="1"/>
-    <w:lsdException w:name="footer" w:semiHidden="1" w:unhideWhenUsed="1"/>
-    <w:lsdException w:name="index heading" w:semiHidden="1" w:unhideWhenUsed="1"/>
-    <w:lsdException w:name="caption" w:semiHidden="1" w:uiPriority="35" w:unhideWhenUsed="1" w:qFormat="1"/>
-    <w:lsdException w:name="table of figures" w:semiHidden="1" w:unhideWhenUsed="1"/>
-    <w:lsdException w:name="envelope address" w:semiHidden="1" w:unhideWhenUsed="1"/>
-    <w:lsdException w:name="envelope return" w:semiHidden="1" w:unhideWhenUsed="1"/>
-    <w:lsdException w:name="footnote reference" w:semiHidden="1" w:unhideWhenUsed="1"/>
-    <w:lsdException w:name="annotation reference" w:semiHidden="1" w:unhideWhenUsed="1"/>
-    <w:lsdException w:name="line number" w:semiHidden="1" w:unhideWhenUsed="1"/>
-    <w:lsdException w:name="page number" w:semiHidden="1" w:unhideWhenUsed="1"/>
-    <w:lsdException w:name="endnote reference" w:semiHidden="1" w:unhideWhenUsed="1"/>
-    <w:lsdException w:name="endnote text" w:semiHidden="1" w:unhideWhenUsed="1"/>
-    <w:lsdException w:name="table of authorities" w:semiHidden="1" w:unhideWhenUsed="1"/>
-    <w:lsdException w:name="macro" w:semiHidden="1" w:unhideWhenUsed="1"/>
-    <w:lsdException w:name="toa heading" w:semiHidden="1" w:unhideWhenUsed="1"/>
-    <w:lsdException w:name="List" w:semiHidden="1" w:unhideWhenUsed="1"/>
-    <w:lsdException w:name="List Bullet" w:semiHidden="1" w:unhideWhenUsed="1"/>
-    <w:lsdException w:name="List Number" w:semiHidden="1" w:unhideWhenUsed="1"/>
-    <w:lsdException w:name="List 2" w:semiHidden="1" w:unhideWhenUsed="1"/>
-    <w:lsdException w:name="List 3" w:semiHidden="1" w:unhideWhenUsed="1"/>
-    <w:lsdException w:name="List 4" w:semiHidden="1" w:unhideWhenUsed="1"/>
-    <w:lsdException w:name="List 5" w:semiHidden="1" w:unhideWhenUsed="1"/>
-    <w:lsdException w:name="List Bullet 2" w:semiHidden="1" w:unhideWhenUsed="1"/>
-    <w:lsdException w:name="List Bullet 3" w:semiHidden="1" w:unhideWhenUsed="1"/>
-    <w:lsdException w:name="List Bullet 4" w:semiHidden="1" w:unhideWhenUsed="1"/>
-    <w:lsdException w:name="List Bullet 5" w:semiHidden="1" w:unhideWhenUsed="1"/>
-    <w:lsdException w:name="List Number 2" w:semiHidden="1" w:unhideWhenUsed="1"/>
-    <w:lsdException w:name="List Number 3" w:semiHidden="1" w:unhideWhenUsed="1"/>
-    <w:lsdException w:name="List Number 4" w:semiHidden="1" w:unhideWhenUsed="1"/>
-    <w:lsdException w:name="List Number 5" w:semiHidden="1" w:unhideWhenUsed="1"/>
-    <w:lsdException w:name="Title" w:uiPriority="10" w:qFormat="1"/>
-    <w:lsdException w:name="Closing" w:semiHidden="1" w:unhideWhenUsed="1"/>
-    <w:lsdException w:name="Signature" w:semiHidden="1" w:unhideWhenUsed="1"/>
-    <w:lsdException w:name="Default Paragraph Font" w:semiHidden="1" w:uiPriority="1" w:unhideWhenUsed="1"/>
-    <w:lsdException w:name="Body Text" w:semiHidden="1" w:unhideWhenUsed="1"/>
-    <w:lsdException w:name="Body Text Indent" w:semiHidden="1" w:unhideWhenUsed="1"/>
-    <w:lsdException w:name="List Continue" w:semiHidden="1" w:unhideWhenUsed="1"/>
-    <w:lsdException w:name="List Continue 2" w:semiHidden="1" w:unhideWhenUsed="1"/>
-    <w:lsdException w:name="List Continue 3" w:semiHidden="1" w:unhideWhenUsed="1"/>
-    <w:lsdException w:name="List Continue 4" w:semiHidden="1" w:unhideWhenUsed="1"/>
-    <w:lsdException w:name="List Continue 5" w:semiHidden="1" w:unhideWhenUsed="1"/>
-    <w:lsdException w:name="Message Header" w:semiHidden="1" w:unhideWhenUsed="1"/>
-    <w:lsdException w:name="Subtitle" w:uiPriority="11" w:qFormat="1"/>
-    <w:lsdException w:name="Salutation" w:semiHidden="1" w:unhideWhenUsed="1"/>
-    <w:lsdException w:name="Date" w:semiHidden="1" w:unhideWhenUsed="1"/>
-    <w:lsdException w:name="Body Text First Indent" w:semiHidden="1" w:unhideWhenUsed="1"/>
-    <w:lsdException w:name="Body Text First Indent 2" w:semiHidden="1" w:unhideWhenUsed="1"/>
-    <w:lsdException w:name="Note Heading" w:semiHidden="1" w:unhideWhenUsed="1"/>
-    <w:lsdException w:name="Body Text 2" w:semiHidden="1" w:unhideWhenUsed="1"/>
-    <w:lsdException w:name="Body Text 3" w:semiHidden="1" w:unhideWhenUsed="1"/>
-    <w:lsdException w:name="Body Text Indent 2" w:semiHidden="1" w:unhideWhenUsed="1"/>
-    <w:lsdException w:name="Body Text Indent 3" w:semiHidden="1" w:unhideWhenUsed="1"/>
-    <w:lsdException w:name="Block Text" w:semiHidden="1" w:unhideWhenUsed="1"/>
-    <w:lsdException w:name="Hyperlink" w:semiHidden="1" w:unhideWhenUsed="1"/>
-    <w:lsdException w:name="FollowedHyperlink" w:semiHidden="1" w:unhideWhenUsed="1"/>
-    <w:lsdException w:name="Strong" w:uiPriority="22" w:qFormat="1"/>
-    <w:lsdException w:name="Emphasis" w:uiPriority="20" w:qFormat="1"/>
-    <w:lsdException w:name="Document Map" w:semiHidden="1" w:unhideWhenUsed="1"/>
-    <w:lsdException w:name="Plain Text" w:semiHidden="1" w:unhideWhenUsed="1"/>
-    <w:lsdException w:name="E-mail Signature" w:semiHidden="1" w:unhideWhenUsed="1"/>
-    <w:lsdException w:name="HTML Top of Form" w:semiHidden="1" w:unhideWhenUsed="1"/>
-    <w:lsdException w:name="HTML Bottom of Form" w:semiHidden="1" w:unhideWhenUsed="1"/>
-    <w:lsdException w:name="Normal (Web)" w:semiHidden="1" w:unhideWhenUsed="1"/>
-    <w:lsdException w:name="HTML Acronym" w:semiHidden="1" w:unhideWhenUsed="1"/>
-    <w:lsdException w:name="HTML Address" w:semiHidden="1" w:unhideWhenUsed="1"/>
-    <w:lsdException w:name="HTML Cite" w:semiHidden="1" w:unhideWhenUsed="1"/>
-    <w:lsdException w:name="HTML Code" w:semiHidden="1" w:unhideWhenUsed="1"/>
-    <w:lsdException w:name="HTML Definition" w:semiHidden="1" w:unhideWhenUsed="1"/>
-    <w:lsdException w:name="HTML Keyboard" w:semiHidden="1" w:unhideWhenUsed="1"/>
-    <w:lsdException w:name="HTML Preformatted" w:semiHidden="1" w:unhideWhenUsed="1"/>
-    <w:lsdException w:name="HTML Sample" w:semiHidden="1" w:unhideWhenUsed="1"/>
-    <w:lsdException w:name="HTML Typewriter" w:semiHidden="1" w:unhideWhenUsed="1"/>
-    <w:lsdException w:name="HTML Variable" w:semiHidden="1" w:unhideWhenUsed="1"/>
-    <w:lsdException w:name="Normal Table" w:semiHidden="1" w:unhideWhenUsed="1"/>
-    <w:lsdException w:name="annotation subject" w:semiHidden="1" w:unhideWhenUsed="1"/>
-    <w:lsdException w:name="No List" w:semiHidden="1" w:unhideWhenUsed="1"/>
-    <w:lsdException w:name="Outline List 1" w:semiHidden="1" w:unhideWhenUsed="1"/>
-    <w:lsdException w:name="Outline List 2" w:semiHidden="1" w:unhideWhenUsed="1"/>
-    <w:lsdException w:name="Outline List 3" w:semiHidden="1" w:unhideWhenUsed="1"/>
-    <w:lsdException w:name="Table Simple 1" w:semiHidden="1" w:unhideWhenUsed="1"/>
-    <w:lsdException w:name="Table Simple 2" w:semiHidden="1" w:unhideWhenUsed="1"/>
-    <w:lsdException w:name="Table Simple 3" w:semiHidden="1" w:unhideWhenUsed="1"/>
-    <w:lsdException w:name="Table Classic 1" w:semiHidden="1" w:unhideWhenUsed="1"/>
-    <w:lsdException w:name="Table Classic 2" w:semiHidden="1" w:unhideWhenUsed="1"/>
-    <w:lsdException w:name="Table Classic 3" w:semiHidden="1" w:unhideWhenUsed="1"/>
-    <w:lsdException w:name="Table Classic 4" w:semiHidden="1" w:unhideWhenUsed="1"/>
-    <w:lsdException w:name="Table Colorful 1" w:semiHidden="1" w:unhideWhenUsed="1"/>
-    <w:lsdException w:name="Table Colorful 2" w:semiHidden="1" w:unhideWhenUsed="1"/>
-    <w:lsdException w:name="Table Colorful 3" w:semiHidden="1" w:unhideWhenUsed="1"/>
-    <w:lsdException w:name="Table Columns 1" w:semiHidden="1" w:unhideWhenUsed="1"/>
-    <w:lsdException w:name="Table Columns 2" w:semiHidden="1" w:unhideWhenUsed="1"/>
-    <w:lsdException w:name="Table Columns 3" w:semiHidden="1" w:unhideWhenUsed="1"/>
-    <w:lsdException w:name="Table Columns 4" w:semiHidden="1" w:unhideWhenUsed="1"/>
-    <w:lsdException w:name="Table Columns 5" w:semiHidden="1" w:unhideWhenUsed="1"/>
-    <w:lsdException w:name="Table Grid 1" w:semiHidden="1" w:unhideWhenUsed="1"/>
-    <w:lsdException w:name="Table Grid 2" w:semiHidden="1" w:unhideWhenUsed="1"/>
-    <w:lsdException w:name="Table Grid 3" w:semiHidden="1" w:unhideWhenUsed="1"/>
-    <w:lsdException w:name="Table Grid 4" w:semiHidden="1" w:unhideWhenUsed="1"/>
-    <w:lsdException w:name="Table Grid 5" w:semiHidden="1" w:unhideWhenUsed="1"/>
-    <w:lsdException w:name="Table Grid 6" w:semiHidden="1" w:unhideWhenUsed="1"/>
-    <w:lsdException w:name="Table Grid 7" w:semiHidden="1" w:unhideWhenUsed="1"/>
-    <w:lsdException w:name="Table Grid 8" w:semiHidden="1" w:unhideWhenUsed="1"/>
-    <w:lsdException w:name="Table List 1" w:semiHidden="1" w:unhideWhenUsed="1"/>
-    <w:lsdException w:name="Table List 2" w:semiHidden="1" w:unhideWhenUsed="1"/>
-    <w:lsdException w:name="Table List 3" w:semiHidden="1" w:unhideWhenUsed="1"/>
-    <w:lsdException w:name="Table List 4" w:semiHidden="1" w:unhideWhenUsed="1"/>
-    <w:lsdException w:name="Table List 5" w:semiHidden="1" w:unhideWhenUsed="1"/>
-    <w:lsdException w:name="Table List 6" w:semiHidden="1" w:unhideWhenUsed="1"/>
-    <w:lsdException w:name="Table List 7" w:semiHidden="1" w:unhideWhenUsed="1"/>
-    <w:lsdException w:name="Table List 8" w:semiHidden="1" w:unhideWhenUsed="1"/>
-    <w:lsdException w:name="Table 3D effects 1" w:semiHidden="1" w:unhideWhenUsed="1"/>
-    <w:lsdException w:name="Table 3D effects 2" w:semiHidden="1" w:unhideWhenUsed="1"/>
-    <w:lsdException w:name="Table 3D effects 3" w:semiHidden="1" w:unhideWhenUsed="1"/>
-    <w:lsdException w:name="Table Contemporary" w:semiHidden="1" w:unhideWhenUsed="1"/>
-    <w:lsdException w:name="Table Elegant" w:semiHidden="1" w:unhideWhenUsed="1"/>
-    <w:lsdException w:name="Table Professional" w:semiHidden="1" w:unhideWhenUsed="1"/>
-    <w:lsdException w:name="Table Subtle 1" w:semiHidden="1" w:unhideWhenUsed="1"/>
-    <w:lsdException w:name="Table Subtle 2" w:semiHidden="1" w:unhideWhenUsed="1"/>
-    <w:lsdException w:name="Table Web 1" w:semiHidden="1" w:unhideWhenUsed="1"/>
-    <w:lsdException w:name="Table Web 2" w:semiHidden="1" w:unhideWhenUsed="1"/>
-    <w:lsdException w:name="Table Web 3" w:semiHidden="1" w:unhideWhenUsed="1"/>
-    <w:lsdException w:name="Balloon Text" w:semiHidden="1" w:unhideWhenUsed="1"/>
-    <w:lsdException w:name="Table Grid" w:uiPriority="39"/>
-    <w:lsdException w:name="Table Theme" w:semiHidden="1" w:unhideWhenUsed="1"/>
-    <w:lsdException w:name="Placeholder Text" w:semiHidden="1"/>
-    <w:lsdException w:name="No Spacing" w:uiPriority="1" w:qFormat="1"/>
-    <w:lsdException w:name="Light Shading" w:uiPriority="60"/>
-    <w:lsdException w:name="Light List" w:uiPriority="61"/>
-    <w:lsdException w:name="Light Grid" w:uiPriority="62"/>
-    <w:lsdException w:name="Medium Shading 1" w:uiPriority="63"/>
-    <w:lsdException w:name="Medium Shading 2" w:uiPriority="64"/>
-    <w:lsdException w:name="Medium List 1" w:uiPriority="65"/>
-    <w:lsdException w:name="Medium List 2" w:uiPriority="66"/>
-    <w:lsdException w:name="Medium Grid 1" w:uiPriority="67"/>
-    <w:lsdException w:name="Medium Grid 2" w:uiPriority="68"/>
-    <w:lsdException w:name="Medium Grid 3" w:uiPriority="69"/>
-    <w:lsdException w:name="Dark List" w:uiPriority="70"/>
-    <w:lsdException w:name="Colorful Shading" w:uiPriority="71"/>
-    <w:lsdException w:name="Colorful List" w:uiPriority="72"/>
-    <w:lsdException w:name="Colorful Grid" w:uiPriority="73"/>
-    <w:lsdException w:name="Light Shading Accent 1" w:uiPriority="60"/>
-    <w:lsdException w:name="Light List Accent 1" w:uiPriority="61"/>
-    <w:lsdException w:name="Light Grid Accent 1" w:uiPriority="62"/>
-    <w:lsdException w:name="Medium Shading 1 Accent 1" w:uiPriority="63"/>
-    <w:lsdException w:name="Medium Shading 2 Accent 1" w:uiPriority="64"/>
-    <w:lsdException w:name="Medium List 1 Accent 1" w:uiPriority="65"/>
-    <w:lsdException w:name="Revision" w:semiHidden="1"/>
-    <w:lsdException w:name="List Paragraph" w:uiPriority="34" w:qFormat="1"/>
-    <w:lsdException w:name="Quote" w:uiPriority="29" w:qFormat="1"/>
-    <w:lsdException w:name="Intense Quote" w:uiPriority="30" w:qFormat="1"/>
-    <w:lsdException w:name="Medium List 2 Accent 1" w:uiPriority="66"/>
-    <w:lsdException w:name="Medium Grid 1 Accent 1" w:uiPriority="67"/>
-    <w:lsdException w:name="Medium Grid 2 Accent 1" w:uiPriority="68"/>
-    <w:lsdException w:name="Medium Grid 3 Accent 1" w:uiPriority="69"/>
-    <w:lsdException w:name="Dark List Accent 1" w:uiPriority="70"/>
-    <w:lsdException w:name="Colorful Shading Accent 1" w:uiPriority="71"/>
-    <w:lsdException w:name="Colorful List Accent 1" w:uiPriority="72"/>
-    <w:lsdException w:name="Colorful Grid Accent 1" w:uiPriority="73"/>
-    <w:lsdException w:name="Light Shading Accent 2" w:uiPriority="60"/>
-    <w:lsdException w:name="Light List Accent 2" w:uiPriority="61"/>
-    <w:lsdException w:name="Light Grid Accent 2" w:uiPriority="62"/>
-    <w:lsdException w:name="Medium Shading 1 Accent 2" w:uiPriority="63"/>
-    <w:lsdException w:name="Medium Shading 2 Accent 2" w:uiPriority="64"/>
-    <w:lsdException w:name="Medium List 1 Accent 2" w:uiPriority="65"/>
-    <w:lsdException w:name="Medium List 2 Accent 2" w:uiPriority="66"/>
-    <w:lsdException w:name="Medium Grid 1 Accent 2" w:uiPriority="67"/>
-    <w:lsdException w:name="Medium Grid 2 Accent 2" w:uiPriority="68"/>
-    <w:lsdException w:name="Medium Grid 3 Accent 2" w:uiPriority="69"/>
-    <w:lsdException w:name="Dark List Accent 2" w:uiPriority="70"/>
-    <w:lsdException w:name="Colorful Shading Accent 2" w:uiPriority="71"/>
-    <w:lsdException w:name="Colorful List Accent 2" w:uiPriority="72"/>
-    <w:lsdException w:name="Colorful Grid Accent 2" w:uiPriority="73"/>
-    <w:lsdException w:name="Light Shading Accent 3" w:uiPriority="60"/>
-    <w:lsdException w:name="Light List Accent 3" w:uiPriority="61"/>
-    <w:lsdException w:name="Light Grid Accent 3" w:uiPriority="62"/>
-    <w:lsdException w:name="Medium Shading 1 Accent 3" w:uiPriority="63"/>
-    <w:lsdException w:name="Medium Shading 2 Accent 3" w:uiPriority="64"/>
-    <w:lsdException w:name="Medium List 1 Accent 3" w:uiPriority="65"/>
-    <w:lsdException w:name="Medium List 2 Accent 3" w:uiPriority="66"/>
-    <w:lsdException w:name="Medium Grid 1 Accent 3" w:uiPriority="67"/>
-    <w:lsdException w:name="Medium Grid 2 Accent 3" w:uiPriority="68"/>
-    <w:lsdException w:name="Medium Grid 3 Accent 3" w:uiPriority="69"/>
-    <w:lsdException w:name="Dark List Accent 3" w:uiPriority="70"/>
-    <w:lsdException w:name="Colorful Shading Accent 3" w:uiPriority="71"/>
-    <w:lsdException w:name="Colorful List Accent 3" w:uiPriority="72"/>
-    <w:lsdException w:name="Colorful Grid Accent 3" w:uiPriority="73"/>
-    <w:lsdException w:name="Light Shading Accent 4" w:uiPriority="60"/>
-    <w:lsdException w:name="Light List Accent 4" w:uiPriority="61"/>
-    <w:lsdException w:name="Light Grid Accent 4" w:uiPriority="62"/>
-    <w:lsdException w:name="Medium Shading 1 Accent 4" w:uiPriority="63"/>
-    <w:lsdException w:name="Medium Shading 2 Accent 4" w:uiPriority="64"/>
-    <w:lsdException w:name="Medium List 1 Accent 4" w:uiPriority="65"/>
-    <w:lsdException w:name="Medium List 2 Accent 4" w:uiPriority="66"/>
-    <w:lsdException w:name="Medium Grid 1 Accent 4" w:uiPriority="67"/>
-    <w:lsdException w:name="Medium Grid 2 Accent 4" w:uiPriority="68"/>
-    <w:lsdException w:name="Medium Grid 3 Accent 4" w:uiPriority="69"/>
-    <w:lsdException w:name="Dark List Accent 4" w:uiPriority="70"/>
-    <w:lsdException w:name="Colorful Shading Accent 4" w:uiPriority="71"/>
-    <w:lsdException w:name="Colorful List Accent 4" w:uiPriority="72"/>
-    <w:lsdException w:name="Colorful Grid Accent 4" w:uiPriority="73"/>
-    <w:lsdException w:name="Light Shading Accent 5" w:uiPriority="60"/>
-    <w:lsdException w:name="Light List Accent 5" w:uiPriority="61"/>
-    <w:lsdException w:name="Light Grid Accent 5" w:uiPriority="62"/>
-    <w:lsdException w:name="Medium Shading 1 Accent 5" w:uiPriority="63"/>
-    <w:lsdException w:name="Medium Shading 2 Accent 5" w:uiPriority="64"/>
-    <w:lsdException w:name="Medium List 1 Accent 5" w:uiPriority="65"/>
-    <w:lsdException w:name="Medium List 2 Accent 5" w:uiPriority="66"/>
-    <w:lsdException w:name="Medium Grid 1 Accent 5" w:uiPriority="67"/>
-    <w:lsdException w:name="Medium Grid 2 Accent 5" w:uiPriority="68"/>
-    <w:lsdException w:name="Medium Grid 3 Accent 5" w:uiPriority="69"/>
-    <w:lsdException w:name="Dark List Accent 5" w:uiPriority="70"/>
-    <w:lsdException w:name="Colorful Shading Accent 5" w:uiPriority="71"/>
-    <w:lsdException w:name="Colorful List Accent 5" w:uiPriority="72"/>
-    <w:lsdException w:name="Colorful Grid Accent 5" w:uiPriority="73"/>
-    <w:lsdException w:name="Light Shading Accent 6" w:uiPriority="60"/>
-    <w:lsdException w:name="Light List Accent 6" w:uiPriority="61"/>
-    <w:lsdException w:name="Light Grid Accent 6" w:uiPriority="62"/>
-    <w:lsdException w:name="Medium Shading 1 Accent 6" w:uiPriority="63"/>
-    <w:lsdException w:name="Medium Shading 2 Accent 6" w:uiPriority="64"/>
-    <w:lsdException w:name="Medium List 1 Accent 6" w:uiPriority="65"/>
-    <w:lsdException w:name="Medium List 2 Accent 6" w:uiPriority="66"/>
-    <w:lsdException w:name="Medium Grid 1 Accent 6" w:uiPriority="67"/>
-    <w:lsdException w:name="Medium Grid 2 Accent 6" w:uiPriority="68"/>
-    <w:lsdException w:name="Medium Grid 3 Accent 6" w:uiPriority="69"/>
-    <w:lsdException w:name="Dark List Accent 6" w:uiPriority="70"/>
-    <w:lsdException w:name="Colorful Shading Accent 6" w:uiPriority="71"/>
-    <w:lsdException w:name="Colorful List Accent 6" w:uiPriority="72"/>
-    <w:lsdException w:name="Colorful Grid Accent 6" w:uiPriority="73"/>
-    <w:lsdException w:name="Subtle Emphasis" w:uiPriority="19" w:qFormat="1"/>
-    <w:lsdException w:name="Intense Emphasis" w:uiPriority="21" w:qFormat="1"/>
-    <w:lsdException w:name="Subtle Reference" w:uiPriority="31" w:qFormat="1"/>
-    <w:lsdException w:name="Intense Reference" w:uiPriority="32" w:qFormat="1"/>
-    <w:lsdException w:name="Book Title" w:uiPriority="33" w:qFormat="1"/>
-    <w:lsdException w:name="Bibliography" w:semiHidden="1" w:uiPriority="37" w:unhideWhenUsed="1"/>
-    <w:lsdException w:name="TOC Heading" w:semiHidden="1" w:uiPriority="39" w:unhideWhenUsed="1" w:qFormat="1"/>
-    <w:lsdException w:name="Plain Table 1" w:uiPriority="41"/>
-    <w:lsdException w:name="Plain Table 2" w:uiPriority="42"/>
-    <w:lsdException w:name="Plain Table 3" w:uiPriority="43"/>
-    <w:lsdException w:name="Plain Table 4" w:uiPriority="44"/>
-    <w:lsdException w:name="Plain Table 5" w:uiPriority="45"/>
-    <w:lsdException w:name="Grid Table Light" w:uiPriority="40"/>
-    <w:lsdException w:name="Grid Table 1 Light" w:uiPriority="46"/>
-    <w:lsdException w:name="Grid Table 2" w:uiPriority="47"/>
-    <w:lsdException w:name="Grid Table 3" w:uiPriority="48"/>
-    <w:lsdException w:name="Grid Table 4" w:uiPriority="49"/>
-    <w:lsdException w:name="Grid Table 5 Dark" w:uiPriority="50"/>
-    <w:lsdException w:name="Grid Table 6 Colorful" w:uiPriority="51"/>
-    <w:lsdException w:name="Grid Table 7 Colorful" w:uiPriority="52"/>
-    <w:lsdException w:name="Grid Table 1 Light Accent 1" w:uiPriority="46"/>
-    <w:lsdException w:name="Grid Table 2 Accent 1" w:uiPriority="47"/>
-    <w:lsdException w:name="Grid Table 3 Accent 1" w:uiPriority="48"/>
-    <w:lsdException w:name="Grid Table 4 Accent 1" w:uiPriority="49"/>
-    <w:lsdException w:name="Grid Table 5 Dark Accent 1" w:uiPriority="50"/>
-    <w:lsdException w:name="Grid Table 6 Colorful Accent 1" w:uiPriority="51"/>
-    <w:lsdException w:name="Grid Table 7 Colorful Accent 1" w:uiPriority="52"/>
-    <w:lsdException w:name="Grid Table 1 Light Accent 2" w:uiPriority="46"/>
-    <w:lsdException w:name="Grid Table 2 Accent 2" w:uiPriority="47"/>
-    <w:lsdException w:name="Grid Table 3 Accent 2" w:uiPriority="48"/>
-    <w:lsdException w:name="Grid Table 4 Accent 2" w:uiPriority="49"/>
-    <w:lsdException w:name="Grid Table 5 Dark Accent 2" w:uiPriority="50"/>
-    <w:lsdException w:name="Grid Table 6 Colorful Accent 2" w:uiPriority="51"/>
-    <w:lsdException w:name="Grid Table 7 Colorful Accent 2" w:uiPriority="52"/>
-    <w:lsdException w:name="Grid Table 1 Light Accent 3" w:uiPriority="46"/>
-    <w:lsdException w:name="Grid Table 2 Accent 3" w:uiPriority="47"/>
-    <w:lsdException w:name="Grid Table 3 Accent 3" w:uiPriority="48"/>
-    <w:lsdException w:name="Grid Table 4 Accent 3" w:uiPriority="49"/>
-    <w:lsdException w:name="Grid Table 5 Dark Accent 3" w:uiPriority="50"/>
-    <w:lsdException w:name="Grid Table 6 Colorful Accent 3" w:uiPriority="51"/>
-    <w:lsdException w:name="Grid Table 7 Colorful Accent 3" w:uiPriority="52"/>
-    <w:lsdException w:name="Grid Table 1 Light Accent 4" w:uiPriority="46"/>
-    <w:lsdException w:name="Grid Table 2 Accent 4" w:uiPriority="47"/>
-    <w:lsdException w:name="Grid Table 3 Accent 4" w:uiPriority="48"/>
-    <w:lsdException w:name="Grid Table 4 Accent 4" w:uiPriority="49"/>
-    <w:lsdException w:name="Grid Table 5 Dark Accent 4" w:uiPriority="50"/>
-    <w:lsdException w:name="Grid Table 6 Colorful Accent 4" w:uiPriority="51"/>
-    <w:lsdException w:name="Grid Table 7 Colorful Accent 4" w:uiPriority="52"/>
-    <w:lsdException w:name="Grid Table 1 Light Accent 5" w:uiPriority="46"/>
-    <w:lsdException w:name="Grid Table 2 Accent 5" w:uiPriority="47"/>
-    <w:lsdException w:name="Grid Table 3 Accent 5" w:uiPriority="48"/>
-    <w:lsdException w:name="Grid Table 4 Accent 5" w:uiPriority="49"/>
-    <w:lsdException w:name="Grid Table 5 Dark Accent 5" w:uiPriority="50"/>
-    <w:lsdException w:name="Grid Table 6 Colorful Accent 5" w:uiPriority="51"/>
-    <w:lsdException w:name="Grid Table 7 Colorful Accent 5" w:uiPriority="52"/>
-    <w:lsdException w:name="Grid Table 1 Light Accent 6" w:uiPriority="46"/>
-    <w:lsdException w:name="Grid Table 2 Accent 6" w:uiPriority="47"/>
-    <w:lsdException w:name="Grid Table 3 Accent 6" w:uiPriority="48"/>
-    <w:lsdException w:name="Grid Table 4 Accent 6" w:uiPriority="49"/>
-    <w:lsdException w:name="Grid Table 5 Dark Accent 6" w:uiPriority="50"/>
-    <w:lsdException w:name="Grid Table 6 Colorful Accent 6" w:uiPriority="51"/>
-    <w:lsdException w:name="Grid Table 7 Colorful Accent 6" w:uiPriority="52"/>
-    <w:lsdException w:name="List Table 1 Light" w:uiPriority="46"/>
-    <w:lsdException w:name="List Table 2" w:uiPriority="47"/>
-    <w:lsdException w:name="List Table 3" w:uiPriority="48"/>
-    <w:lsdException w:name="List Table 4" w:uiPriority="49"/>
-    <w:lsdException w:name="List Table 5 Dark" w:uiPriority="50"/>
-    <w:lsdException w:name="List Table 6 Colorful" w:uiPriority="51"/>
-    <w:lsdException w:name="List Table 7 Colorful" w:uiPriority="52"/>
-    <w:lsdException w:name="List Table 1 Light Accent 1" w:uiPriority="46"/>
-    <w:lsdException w:name="List Table 2 Accent 1" w:uiPriority="47"/>
-    <w:lsdException w:name="List Table 3 Accent 1" w:uiPriority="48"/>
-    <w:lsdException w:name="List Table 4 Accent 1" w:uiPriority="49"/>
-    <w:lsdException w:name="List Table 5 Dark Accent 1" w:uiPriority="50"/>
-    <w:lsdException w:name="List Table 6 Colorful Accent 1" w:uiPriority="51"/>
-    <w:lsdException w:name="List Table 7 Colorful Accent 1" w:uiPriority="52"/>
-    <w:lsdException w:name="List Table 1 Light Accent 2" w:uiPriority="46"/>
-    <w:lsdException w:name="List Table 2 Accent 2" w:uiPriority="47"/>
-    <w:lsdException w:name="List Table 3 Accent 2" w:uiPriority="48"/>
-    <w:lsdException w:name="List Table 4 Accent 2" w:uiPriority="49"/>
-    <w:lsdException w:name="List Table 5 Dark Accent 2" w:uiPriority="50"/>
-    <w:lsdException w:name="List Table 6 Colorful Accent 2" w:uiPriority="51"/>
-    <w:lsdException w:name="List Table 7 Colorful Accent 2" w:uiPriority="52"/>
-    <w:lsdException w:name="List Table 1 Light Accent 3" w:uiPriority="46"/>
-    <w:lsdException w:name="List Table 2 Accent 3" w:uiPriority="47"/>
-    <w:lsdException w:name="List Table 3 Accent 3" w:uiPriority="48"/>
-    <w:lsdException w:name="List Table 4 Accent 3" w:uiPriority="49"/>
-    <w:lsdException w:name="List Table 5 Dark Accent 3" w:uiPriority="50"/>
-    <w:lsdException w:name="List Table 6 Colorful Accent 3" w:uiPriority="51"/>
-    <w:lsdException w:name="List Table 7 Colorful Accent 3" w:uiPriority="52"/>
-    <w:lsdException w:name="List Table 1 Light Accent 4" w:uiPriority="46"/>
-    <w:lsdException w:name="List Table 2 Accent 4" w:uiPriority="47"/>
-    <w:lsdException w:name="List Table 3 Accent 4" w:uiPriority="48"/>
-    <w:lsdException w:name="List Table 4 Accent 4" w:uiPriority="49"/>
-    <w:lsdException w:name="List Table 5 Dark Accent 4" w:uiPriority="50"/>
-    <w:lsdException w:name="List Table 6 Colorful Accent 4" w:uiPriority="51"/>
-    <w:lsdException w:name="List Table 7 Colorful Accent 4" w:uiPriority="52"/>
-    <w:lsdException w:name="List Table 1 Light Accent 5" w:uiPriority="46"/>
-    <w:lsdException w:name="List Table 2 Accent 5" w:uiPriority="47"/>
-    <w:lsdException w:name="List Table 3 Accent 5" w:uiPriority="48"/>
-    <w:lsdException w:name="List Table 4 Accent 5" w:uiPriority="49"/>
-    <w:lsdException w:name="List Table 5 Dark Accent 5" w:uiPriority="50"/>
-    <w:lsdException w:name="List Table 6 Colorful Accent 5" w:uiPriority="51"/>
-    <w:lsdException w:name="List Table 7 Colorful Accent 5" w:uiPriority="52"/>
-    <w:lsdException w:name="List Table 1 Light Accent 6" w:uiPriority="46"/>
-    <w:lsdException w:name="List Table 2 Accent 6" w:uiPriority="47"/>
-    <w:lsdException w:name="List Table 3 Accent 6" w:uiPriority="48"/>
-    <w:lsdException w:name="List Table 4 Accent 6" w:uiPriority="49"/>
-    <w:lsdException w:name="List Table 5 Dark Accent 6" w:uiPriority="50"/>
-    <w:lsdException w:name="List Table 6 Colorful Accent 6" w:uiPriority="51"/>
-    <w:lsdException w:name="List Table 7 Colorful Accent 6" w:uiPriority="52"/>
-  </w:latentStyles>
-  <w:style w:type="paragraph" w:default="1" w:styleId="Normal">
-    <w:name w:val="Normal"/>
-    <w:qFormat/>
-  </w:style>
-  <w:style w:type="character" w:default="1" w:styleId="DefaultParagraphFont">
-    <w:name w:val="Default Paragraph Font"/>
-    <w:uiPriority w:val="1"/>
-    <w:semiHidden/>
-    <w:unhideWhenUsed/>
-  </w:style>
-  <w:style w:type="table" w:default="1" w:styleId="TableNormal">
-    <w:name w:val="Normal Table"/>
-    <w:uiPriority w:val="99"/>
-    <w:semiHidden/>
-    <w:unhideWhenUsed/>
-    <w:tblPr>
-      <w:tblInd w:w="0" w:type="dxa"/>
-      <w:tblCellMar>
-        <w:top w:w="0" w:type="dxa"/>
-        <w:left w:w="108" w:type="dxa"/>
-        <w:bottom w:w="0" w:type="dxa"/>
-        <w:right w:w="108" w:type="dxa"/>
-      </w:tblCellMar>
-    </w:tblPr>
-  </w:style>
-  <w:style w:type="numbering" w:default="1" w:styleId="NoList">
-    <w:name w:val="No List"/>
-    <w:uiPriority w:val="99"/>
-    <w:semiHidden/>
-    <w:unhideWhenUsed/>
-  </w:style>
-  <w:style w:type="paragraph" w:customStyle="1" w:styleId="187B3E39E65D4B8C85AD4C6E21E63CBB">
-    <w:name w:val="187B3E39E65D4B8C85AD4C6E21E63CBB"/>
-    <w:rsid w:val="009B07DD"/>
-  </w:style>
-  <w:style w:type="paragraph" w:customStyle="1" w:styleId="D8353E08164049D7827919C968270E11">
-    <w:name w:val="D8353E08164049D7827919C968270E11"/>
-    <w:rsid w:val="009B07DD"/>
-  </w:style>
-  <w:style w:type="paragraph" w:customStyle="1" w:styleId="F06036AA057647BEBDDBF2D7198DB76B">
-    <w:name w:val="F06036AA057647BEBDDBF2D7198DB76B"/>
-    <w:rsid w:val="009B07DD"/>
-  </w:style>
-  <w:style w:type="paragraph" w:customStyle="1" w:styleId="26C60DE2050F4575870F8C7B0E0237C3">
-    <w:name w:val="26C60DE2050F4575870F8C7B0E0237C3"/>
-    <w:rsid w:val="009B07DD"/>
-  </w:style>
-  <w:style w:type="paragraph" w:customStyle="1" w:styleId="B8D7F5F3CC704D3B8B58E631D06A8BAF">
-    <w:name w:val="B8D7F5F3CC704D3B8B58E631D06A8BAF"/>
-    <w:rsid w:val="009B07DD"/>
-  </w:style>
-</w:styles>
-</file>
-
-<file path=word/glossary/webSettings.xml><?xml version="1.0" encoding="utf-8"?>
-<w:webSettings xmlns:mc="http://schemas.openxmlformats.org/markup-compatibility/2006" xmlns:r="http://schemas.openxmlformats.org/officeDocument/2006/relationships" xmlns:w="http://schemas.openxmlformats.org/wordprocessingml/2006/main" xmlns:w14="http://schemas.microsoft.com/office/word/2010/wordml" xmlns:w15="http://schemas.microsoft.com/office/word/2012/wordml" mc:Ignorable="w14 w15">
-  <w:optimizeForBrowser/>
-  <w:allowPNG/>
-</w:webSettings>
-</file>
-
 <file path=word/theme/theme1.xml><?xml version="1.0" encoding="utf-8"?>
 <a:theme xmlns:a="http://schemas.openxmlformats.org/drawingml/2006/main" name="Office Theme">
   <a:themeElements>

</xml_diff>

<commit_message>
Minor Change to rport
</commit_message>
<xml_diff>
--- a/AppDev2Report.docx
+++ b/AppDev2Report.docx
@@ -148,16 +148,8 @@
                                         <w:rPr>
                                           <w:color w:val="FFFFFF" w:themeColor="background1"/>
                                         </w:rPr>
-                                        <w:t xml:space="preserve">Curtis Koster &amp; Daniel </w:t>
+                                        <w:t>Curtis Koster &amp; Daniel Recker</w:t>
                                       </w:r>
-                                      <w:proofErr w:type="spellStart"/>
-                                      <w:r>
-                                        <w:rPr>
-                                          <w:color w:val="FFFFFF" w:themeColor="background1"/>
-                                        </w:rPr>
-                                        <w:t>Recker</w:t>
-                                      </w:r>
-                                      <w:proofErr w:type="spellEnd"/>
                                     </w:p>
                                   </w:sdtContent>
                                 </w:sdt>
@@ -506,60 +498,20 @@
           <w:b/>
           <w:i/>
         </w:rPr>
-        <w:t xml:space="preserve">Who Did </w:t>
-      </w:r>
-      <w:proofErr w:type="gramStart"/>
+        <w:t>Who Did What</w:t>
+      </w:r>
       <w:r>
         <w:rPr>
           <w:b/>
           <w:i/>
         </w:rPr>
-        <w:t>What</w:t>
-      </w:r>
-      <w:r>
-        <w:rPr>
-          <w:b/>
-          <w:i/>
-        </w:rPr>
-        <w:t>/</w:t>
-      </w:r>
-      <w:proofErr w:type="gramEnd"/>
-      <w:r>
-        <w:rPr>
-          <w:b/>
-          <w:i/>
-        </w:rPr>
-        <w:t>Features</w:t>
+        <w:t>/Features</w:t>
       </w:r>
       <w:r>
         <w:t xml:space="preserve">: </w:t>
       </w:r>
       <w:r>
-        <w:t xml:space="preserve">See </w:t>
-      </w:r>
-      <w:proofErr w:type="spellStart"/>
-      <w:r>
-        <w:t>Git</w:t>
-      </w:r>
-      <w:proofErr w:type="spellEnd"/>
-      <w:r>
-        <w:t xml:space="preserve"> log below for who did what. For features we did everything for steps 1-4 of Option 1 along with #3 of Option 2 for the extra credit. We also added the drop down to get the optional +3 for entering song leader name via a </w:t>
-      </w:r>
-      <w:proofErr w:type="spellStart"/>
-      <w:r>
-        <w:t>dropbox</w:t>
-      </w:r>
-      <w:proofErr w:type="spellEnd"/>
-      <w:r>
-        <w:t>. We also added a bonus feature which lets the user either “</w:t>
-      </w:r>
-      <w:proofErr w:type="spellStart"/>
-      <w:r>
-        <w:t>quickconnect</w:t>
-      </w:r>
-      <w:proofErr w:type="spellEnd"/>
-      <w:r>
-        <w:t>” to either of our databases or they can enter info to connect to a database of their choice.</w:t>
+        <w:t>See Git log below for who did what. For features we did everything for steps 1-4 of Option 1 along with #3 of Option 2 for the extra credit. We also added the drop down to get the optional +3 for entering song leader name via a dropbox. We also added a bonus feature which lets the user either “quickconnect” to either of our databases or they can enter info to connect to a database of their choice.</w:t>
       </w:r>
     </w:p>
     <w:p>
@@ -569,15 +521,7 @@
         </w:rPr>
       </w:pPr>
       <w:r>
-        <w:t xml:space="preserve">Our </w:t>
-      </w:r>
-      <w:proofErr w:type="spellStart"/>
-      <w:r>
-        <w:t>GitHub</w:t>
-      </w:r>
-      <w:proofErr w:type="spellEnd"/>
-      <w:r>
-        <w:t xml:space="preserve"> repository can be found at: </w:t>
+        <w:t xml:space="preserve">Our GitHub repository can be found at: </w:t>
       </w:r>
       <w:hyperlink r:id="rId4" w:history="1">
         <w:r>
@@ -692,7 +636,8 @@
     <w:p>
       <w:pPr>
         <w:rPr>
-          <w:i/>
+          <w:rStyle w:val="Hyperlink"/>
+          <w:u w:val="none"/>
         </w:rPr>
       </w:pPr>
       <w:hyperlink r:id="rId6" w:history="1">
@@ -704,6 +649,32 @@
           <w:t>HowTo.mht</w:t>
         </w:r>
       </w:hyperlink>
+      <w:r>
+        <w:rPr>
+          <w:rStyle w:val="Hyperlink"/>
+          <w:i/>
+        </w:rPr>
+        <w:t xml:space="preserve"> </w:t>
+      </w:r>
+      <w:r>
+        <w:rPr>
+          <w:rStyle w:val="Hyperlink"/>
+          <w:i/>
+        </w:rPr>
+        <w:t xml:space="preserve">  </w:t>
+      </w:r>
+    </w:p>
+    <w:p>
+      <w:r>
+        <w:rPr>
+          <w:rStyle w:val="Hyperlink"/>
+          <w:color w:val="auto"/>
+          <w:u w:val="none"/>
+        </w:rPr>
+        <w:t>File is also located in submission folder and will open by default in a web browser if this hyperlink fails.</w:t>
+      </w:r>
+      <w:bookmarkStart w:id="0" w:name="_GoBack"/>
+      <w:bookmarkEnd w:id="0"/>
     </w:p>
     <w:p>
       <w:pPr>
@@ -819,10 +790,7 @@
         </w:drawing>
       </w:r>
     </w:p>
-    <w:p>
-      <w:bookmarkStart w:id="0" w:name="_GoBack"/>
-      <w:bookmarkEnd w:id="0"/>
-    </w:p>
+    <w:p/>
     <w:sectPr>
       <w:pgSz w:w="12240" w:h="15840"/>
       <w:pgMar w:top="1440" w:right="1440" w:bottom="1440" w:left="1440" w:header="720" w:footer="720" w:gutter="0"/>
@@ -1290,6 +1258,18 @@
       <w:u w:val="single"/>
     </w:rPr>
   </w:style>
+  <w:style w:type="character" w:styleId="FollowedHyperlink">
+    <w:name w:val="FollowedHyperlink"/>
+    <w:basedOn w:val="DefaultParagraphFont"/>
+    <w:uiPriority w:val="99"/>
+    <w:semiHidden/>
+    <w:unhideWhenUsed/>
+    <w:rsid w:val="00B46ACE"/>
+    <w:rPr>
+      <w:color w:val="954F72" w:themeColor="followedHyperlink"/>
+      <w:u w:val="single"/>
+    </w:rPr>
+  </w:style>
 </w:styles>
 </file>
 

</xml_diff>

<commit_message>
changed a few words in the doc. also included a .html version of the walkthrough cause idk what that other file was. My comp was struggling.
</commit_message>
<xml_diff>
--- a/AppDev2Report.docx
+++ b/AppDev2Report.docx
@@ -498,20 +498,52 @@
           <w:b/>
           <w:i/>
         </w:rPr>
-        <w:t>Who Did What</w:t>
-      </w:r>
+        <w:t xml:space="preserve">Who Did </w:t>
+      </w:r>
+      <w:proofErr w:type="gramStart"/>
       <w:r>
         <w:rPr>
           <w:b/>
           <w:i/>
         </w:rPr>
-        <w:t>/Features</w:t>
+        <w:t>What</w:t>
+      </w:r>
+      <w:r>
+        <w:rPr>
+          <w:b/>
+          <w:i/>
+        </w:rPr>
+        <w:t>/</w:t>
+      </w:r>
+      <w:proofErr w:type="gramEnd"/>
+      <w:r>
+        <w:rPr>
+          <w:b/>
+          <w:i/>
+        </w:rPr>
+        <w:t>Features</w:t>
       </w:r>
       <w:r>
         <w:t xml:space="preserve">: </w:t>
       </w:r>
       <w:r>
-        <w:t>See Git log below for who did what. For features we did everything for steps 1-4 of Option 1 along with #3 of Option 2 for the extra credit. We also added the drop down to get the optional +3 for entering song leader name via a dropbox. We also added a bonus feature which lets the user either “quickconnect” to either of our databases or they can enter info to connect to a database of their choice.</w:t>
+        <w:t xml:space="preserve">See Git log below for who did what. For features we did everything for steps 1-4 of Option 1 along with #3 of Option 2 for the extra credit. We also added the drop down to get the optional +3 for entering song leader name via a </w:t>
+      </w:r>
+      <w:proofErr w:type="spellStart"/>
+      <w:r>
+        <w:t>dropbox</w:t>
+      </w:r>
+      <w:proofErr w:type="spellEnd"/>
+      <w:r>
+        <w:t>. We also added a bonus feature which lets the user either “</w:t>
+      </w:r>
+      <w:proofErr w:type="spellStart"/>
+      <w:r>
+        <w:t>quickconnect</w:t>
+      </w:r>
+      <w:proofErr w:type="spellEnd"/>
+      <w:r>
+        <w:t>” to either of our databases or they can enter info to connect to a database of their choice.</w:t>
       </w:r>
     </w:p>
     <w:p>
@@ -637,7 +669,7 @@
       <w:pPr>
         <w:rPr>
           <w:rStyle w:val="Hyperlink"/>
-          <w:u w:val="none"/>
+          <w:i/>
         </w:rPr>
       </w:pPr>
       <w:hyperlink r:id="rId6" w:history="1">
@@ -656,13 +688,23 @@
         </w:rPr>
         <w:t xml:space="preserve"> </w:t>
       </w:r>
-      <w:r>
+    </w:p>
+    <w:p>
+      <w:pPr>
         <w:rPr>
           <w:rStyle w:val="Hyperlink"/>
-          <w:i/>
-        </w:rPr>
-        <w:t xml:space="preserve">  </w:t>
-      </w:r>
+          <w:u w:val="none"/>
+        </w:rPr>
+      </w:pPr>
+      <w:hyperlink r:id="rId7" w:history="1">
+        <w:r>
+          <w:rPr>
+            <w:rStyle w:val="Hyperlink"/>
+            <w:i/>
+          </w:rPr>
+          <w:t>HowTo.html</w:t>
+        </w:r>
+      </w:hyperlink>
     </w:p>
     <w:p>
       <w:r>
@@ -673,8 +715,6 @@
         </w:rPr>
         <w:t>File is also located in submission folder and will open by default in a web browser if this hyperlink fails.</w:t>
       </w:r>
-      <w:bookmarkStart w:id="0" w:name="_GoBack"/>
-      <w:bookmarkEnd w:id="0"/>
     </w:p>
     <w:p>
       <w:pPr>
@@ -688,8 +728,10 @@
           <w:b/>
           <w:i/>
         </w:rPr>
-        <w:t>Our SQL Statements</w:t>
-      </w:r>
+        <w:t>Our SQL Create Views and Procedures Statements</w:t>
+      </w:r>
+      <w:bookmarkStart w:id="0" w:name="_GoBack"/>
+      <w:bookmarkEnd w:id="0"/>
     </w:p>
     <w:p>
       <w:r>
@@ -712,7 +754,7 @@
                     <pic:cNvPicPr/>
                   </pic:nvPicPr>
                   <pic:blipFill>
-                    <a:blip r:embed="rId7">
+                    <a:blip r:embed="rId8">
                       <a:extLst>
                         <a:ext uri="{28A0092B-C50C-407E-A947-70E740481C1C}">
                           <a14:useLocalDpi xmlns:a14="http://schemas.microsoft.com/office/drawing/2010/main" val="0"/>
@@ -763,7 +805,7 @@
                     <pic:cNvPicPr/>
                   </pic:nvPicPr>
                   <pic:blipFill>
-                    <a:blip r:embed="rId8">
+                    <a:blip r:embed="rId9">
                       <a:extLst>
                         <a:ext uri="{28A0092B-C50C-407E-A947-70E740481C1C}">
                           <a14:useLocalDpi xmlns:a14="http://schemas.microsoft.com/office/drawing/2010/main" val="0"/>

</xml_diff>